<commit_message>
incrementando mais tipos de procuração
</commit_message>
<xml_diff>
--- a/11_PROCURACAO_TESTE.docx
+++ b/11_PROCURACAO_TESTE.docx
@@ -1,6 +1,6 @@
 
 <file path=word/document.xml><?xml version="1.0" encoding="utf-8"?>
-<w:document xmlns:wpc="http://schemas.microsoft.com/office/word/2010/wordprocessingCanvas" xmlns:cx="http://schemas.microsoft.com/office/drawing/2014/chartex" xmlns:cx1="http://schemas.microsoft.com/office/drawing/2015/9/8/chartex" xmlns:cx2="http://schemas.microsoft.com/office/drawing/2015/10/21/chartex" xmlns:cx3="http://schemas.microsoft.com/office/drawing/2016/5/9/chartex" xmlns:cx4="http://schemas.microsoft.com/office/drawing/2016/5/10/chartex" xmlns:cx5="http://schemas.microsoft.com/office/drawing/2016/5/11/chartex" xmlns:cx6="http://schemas.microsoft.com/office/drawing/2016/5/12/chartex" xmlns:cx7="http://schemas.microsoft.com/office/drawing/2016/5/13/chartex" xmlns:cx8="http://schemas.microsoft.com/office/drawing/2016/5/14/chartex" xmlns:mc="http://schemas.openxmlformats.org/markup-compatibility/2006" xmlns:aink="http://schemas.microsoft.com/office/drawing/2016/ink" xmlns:am3d="http://schemas.microsoft.com/office/drawing/2017/model3d" xmlns:o="urn:schemas-microsoft-com:office:office" xmlns:oel="http://schemas.microsoft.com/office/2019/extlst" xmlns:r="http://schemas.openxmlformats.org/officeDocument/2006/relationships" xmlns:m="http://schemas.openxmlformats.org/officeDocument/2006/math" xmlns:v="urn:schemas-microsoft-com:vml" xmlns:wp14="http://schemas.microsoft.com/office/word/2010/wordprocessingDrawing" xmlns:wp="http://schemas.openxmlformats.org/drawingml/2006/wordprocessingDrawing" xmlns:w10="urn:schemas-microsoft-com:office:word" xmlns:w="http://schemas.openxmlformats.org/wordprocessingml/2006/main" xmlns:w14="http://schemas.microsoft.com/office/word/2010/wordml" xmlns:w15="http://schemas.microsoft.com/office/word/2012/wordml" xmlns:w16cex="http://schemas.microsoft.com/office/word/2018/wordml/cex" xmlns:w16cid="http://schemas.microsoft.com/office/word/2016/wordml/cid" xmlns:w16="http://schemas.microsoft.com/office/word/2018/wordml" xmlns:w16du="http://schemas.microsoft.com/office/word/2023/wordml/word16du" xmlns:w16sdtdh="http://schemas.microsoft.com/office/word/2020/wordml/sdtdatahash" xmlns:w16se="http://schemas.microsoft.com/office/word/2015/wordml/symex" xmlns:wpg="http://schemas.microsoft.com/office/word/2010/wordprocessingGroup" xmlns:wpi="http://schemas.microsoft.com/office/word/2010/wordprocessingInk" xmlns:wne="http://schemas.microsoft.com/office/word/2006/wordml" xmlns:wps="http://schemas.microsoft.com/office/word/2010/wordprocessingShape" mc:Ignorable="w14 w15 w16se w16cid w16 w16cex w16sdtdh w16du wp14">
+<w:document xmlns:wpc="http://schemas.microsoft.com/office/word/2010/wordprocessingCanvas" xmlns:cx="http://schemas.microsoft.com/office/drawing/2014/chartex" xmlns:cx1="http://schemas.microsoft.com/office/drawing/2015/9/8/chartex" xmlns:cx2="http://schemas.microsoft.com/office/drawing/2015/10/21/chartex" xmlns:cx3="http://schemas.microsoft.com/office/drawing/2016/5/9/chartex" xmlns:cx4="http://schemas.microsoft.com/office/drawing/2016/5/10/chartex" xmlns:cx5="http://schemas.microsoft.com/office/drawing/2016/5/11/chartex" xmlns:cx6="http://schemas.microsoft.com/office/drawing/2016/5/12/chartex" xmlns:cx7="http://schemas.microsoft.com/office/drawing/2016/5/13/chartex" xmlns:cx8="http://schemas.microsoft.com/office/drawing/2016/5/14/chartex" xmlns:mc="http://schemas.openxmlformats.org/markup-compatibility/2006" xmlns:aink="http://schemas.microsoft.com/office/drawing/2016/ink" xmlns:am3d="http://schemas.microsoft.com/office/drawing/2017/model3d" xmlns:o="urn:schemas-microsoft-com:office:office" xmlns:oel="http://schemas.microsoft.com/office/2019/extlst" xmlns:r="http://schemas.openxmlformats.org/officeDocument/2006/relationships" xmlns:m="http://schemas.openxmlformats.org/officeDocument/2006/math" xmlns:v="urn:schemas-microsoft-com:vml" xmlns:wp14="http://schemas.microsoft.com/office/word/2010/wordprocessingDrawing" xmlns:wp="http://schemas.openxmlformats.org/drawingml/2006/wordprocessingDrawing" xmlns:w10="urn:schemas-microsoft-com:office:word" xmlns:w="http://schemas.openxmlformats.org/wordprocessingml/2006/main" xmlns:w14="http://schemas.microsoft.com/office/word/2010/wordml" xmlns:w15="http://schemas.microsoft.com/office/word/2012/wordml" xmlns:w16cex="http://schemas.microsoft.com/office/word/2018/wordml/cex" xmlns:w16cid="http://schemas.microsoft.com/office/word/2016/wordml/cid" xmlns:w16="http://schemas.microsoft.com/office/word/2018/wordml" xmlns:w16du="http://schemas.microsoft.com/office/word/2023/wordml/word16du" xmlns:w16sdtdh="http://schemas.microsoft.com/office/word/2020/wordml/sdtdatahash" xmlns:w16sdtfl="http://schemas.microsoft.com/office/word/2024/wordml/sdtformatlock" xmlns:w16se="http://schemas.microsoft.com/office/word/2015/wordml/symex" xmlns:wpg="http://schemas.microsoft.com/office/word/2010/wordprocessingGroup" xmlns:wpi="http://schemas.microsoft.com/office/word/2010/wordprocessingInk" xmlns:wne="http://schemas.microsoft.com/office/word/2006/wordml" xmlns:wps="http://schemas.microsoft.com/office/word/2010/wordprocessingShape" mc:Ignorable="w14 w15 w16se w16cid w16 w16cex w16sdtdh w16sdtfl w16du wp14">
   <w:body>
     <w:p>
       <w:pPr>
@@ -57,7 +57,6 @@
           <w:rFonts w:ascii="Garamond" w:hAnsi="Garamond"/>
           <w:sz w:val="24"/>
           <w:szCs w:val="24"/>
-          <w:highlight w:val="yellow"/>
         </w:rPr>
       </w:pPr>
       <w:r>
@@ -94,7 +93,6 @@
           <w:b/>
           <w:sz w:val="24"/>
           <w:szCs w:val="24"/>
-          <w:highlight w:val="yellow"/>
         </w:rPr>
         <w:t>#NOME_OUTORGANTE</w:t>
       </w:r>
@@ -103,7 +101,6 @@
           <w:rFonts w:ascii="Garamond" w:hAnsi="Garamond"/>
           <w:sz w:val="24"/>
           <w:szCs w:val="24"/>
-          <w:highlight w:val="yellow"/>
         </w:rPr>
         <w:t xml:space="preserve">, </w:t>
       </w:r>
@@ -112,7 +109,6 @@
           <w:rFonts w:ascii="Garamond" w:hAnsi="Garamond"/>
           <w:sz w:val="24"/>
           <w:szCs w:val="24"/>
-          <w:highlight w:val="yellow"/>
         </w:rPr>
         <w:t>#NACIONALIDADE</w:t>
       </w:r>
@@ -121,7 +117,62 @@
           <w:rFonts w:ascii="Garamond" w:hAnsi="Garamond"/>
           <w:sz w:val="24"/>
           <w:szCs w:val="24"/>
-          <w:highlight w:val="yellow"/>
+        </w:rPr>
+        <w:t>,</w:t>
+      </w:r>
+      <w:r>
+        <w:rPr>
+          <w:rFonts w:ascii="Garamond" w:hAnsi="Garamond"/>
+          <w:sz w:val="24"/>
+          <w:szCs w:val="24"/>
+        </w:rPr>
+        <w:t xml:space="preserve"> #ESTADO_CIVIL,</w:t>
+      </w:r>
+      <w:r>
+        <w:rPr>
+          <w:rFonts w:ascii="Garamond" w:hAnsi="Garamond"/>
+          <w:sz w:val="24"/>
+          <w:szCs w:val="24"/>
+        </w:rPr>
+        <w:t xml:space="preserve"> </w:t>
+      </w:r>
+      <w:r>
+        <w:rPr>
+          <w:rFonts w:ascii="Garamond" w:hAnsi="Garamond"/>
+          <w:sz w:val="24"/>
+          <w:szCs w:val="24"/>
+        </w:rPr>
+        <w:t>#INSCRITA(O)</w:t>
+      </w:r>
+      <w:r>
+        <w:rPr>
+          <w:rFonts w:ascii="Garamond" w:hAnsi="Garamond"/>
+          <w:sz w:val="24"/>
+          <w:szCs w:val="24"/>
+        </w:rPr>
+        <w:t xml:space="preserve"> no CPF sob o n. </w:t>
+      </w:r>
+      <w:r>
+        <w:rPr>
+          <w:rFonts w:ascii="Garamond" w:hAnsi="Garamond"/>
+          <w:sz w:val="24"/>
+          <w:szCs w:val="24"/>
+        </w:rPr>
+        <w:t>#OUTORGANTE_CPF</w:t>
+      </w:r>
+      <w:r>
+        <w:rPr>
+          <w:rFonts w:ascii="Garamond" w:hAnsi="Garamond"/>
+          <w:sz w:val="24"/>
+          <w:szCs w:val="24"/>
+        </w:rPr>
+        <w:t xml:space="preserve"> e RG n. #RG_OUTORGANTE</w:t>
+      </w:r>
+      <w:r>
+        <w:rPr>
+          <w:rFonts w:ascii="Garamond" w:hAnsi="Garamond"/>
+          <w:sz w:val="24"/>
+          <w:szCs w:val="24"/>
         </w:rPr>
         <w:t xml:space="preserve">, </w:t>
       </w:r>
@@ -130,42 +181,6 @@
           <w:rFonts w:ascii="Garamond" w:hAnsi="Garamond"/>
           <w:sz w:val="24"/>
           <w:szCs w:val="24"/>
-          <w:highlight w:val="yellow"/>
-        </w:rPr>
-        <w:t>#INSCRITA(O)</w:t>
-      </w:r>
-      <w:r>
-        <w:rPr>
-          <w:rFonts w:ascii="Garamond" w:hAnsi="Garamond"/>
-          <w:sz w:val="24"/>
-          <w:szCs w:val="24"/>
-        </w:rPr>
-        <w:t xml:space="preserve"> no CPF sob o n. </w:t>
-      </w:r>
-      <w:r>
-        <w:rPr>
-          <w:rFonts w:ascii="Garamond" w:hAnsi="Garamond"/>
-          <w:sz w:val="24"/>
-          <w:szCs w:val="24"/>
-          <w:highlight w:val="yellow"/>
-        </w:rPr>
-        <w:t>#OUTORGANTE_CPF</w:t>
-      </w:r>
-      <w:r>
-        <w:rPr>
-          <w:rFonts w:ascii="Garamond" w:hAnsi="Garamond"/>
-          <w:sz w:val="24"/>
-          <w:szCs w:val="24"/>
-          <w:highlight w:val="yellow"/>
-        </w:rPr>
-        <w:t xml:space="preserve">, </w:t>
-      </w:r>
-      <w:r>
-        <w:rPr>
-          <w:rFonts w:ascii="Garamond" w:hAnsi="Garamond"/>
-          <w:sz w:val="24"/>
-          <w:szCs w:val="24"/>
-          <w:highlight w:val="yellow"/>
         </w:rPr>
         <w:t>residenciada e domiciliada</w:t>
       </w:r>
@@ -174,16 +189,46 @@
           <w:rFonts w:ascii="Garamond" w:hAnsi="Garamond"/>
           <w:sz w:val="24"/>
           <w:szCs w:val="24"/>
-          <w:highlight w:val="yellow"/>
-        </w:rPr>
-        <w:t xml:space="preserve"> em </w:t>
-      </w:r>
-      <w:r>
-        <w:rPr>
-          <w:rFonts w:ascii="Garamond" w:hAnsi="Garamond"/>
-          <w:sz w:val="24"/>
-          <w:szCs w:val="24"/>
-          <w:highlight w:val="yellow"/>
+        </w:rPr>
+        <w:t xml:space="preserve"> </w:t>
+      </w:r>
+      <w:r>
+        <w:rPr>
+          <w:rFonts w:ascii="Garamond" w:hAnsi="Garamond"/>
+          <w:sz w:val="24"/>
+          <w:szCs w:val="24"/>
+        </w:rPr>
+        <w:t>no endereço: #ENDERE</w:t>
+      </w:r>
+      <w:r>
+        <w:rPr>
+          <w:rFonts w:ascii="Garamond" w:hAnsi="Garamond"/>
+          <w:sz w:val="24"/>
+          <w:szCs w:val="24"/>
+        </w:rPr>
+        <w:t>C</w:t>
+      </w:r>
+      <w:r>
+        <w:rPr>
+          <w:rFonts w:ascii="Garamond" w:hAnsi="Garamond"/>
+          <w:sz w:val="24"/>
+          <w:szCs w:val="24"/>
+        </w:rPr>
+        <w:t xml:space="preserve">O #CEP </w:t>
+      </w:r>
+      <w:r>
+        <w:rPr>
+          <w:rFonts w:ascii="Garamond" w:hAnsi="Garamond"/>
+          <w:sz w:val="24"/>
+          <w:szCs w:val="24"/>
+        </w:rPr>
+        <w:t xml:space="preserve">em </w:t>
+      </w:r>
+      <w:r>
+        <w:rPr>
+          <w:rFonts w:ascii="Garamond" w:hAnsi="Garamond"/>
+          <w:sz w:val="24"/>
+          <w:szCs w:val="24"/>
         </w:rPr>
         <w:t>#CIDADE_OUTORGANTE</w:t>
       </w:r>
@@ -192,7 +237,6 @@
           <w:rFonts w:ascii="Garamond" w:hAnsi="Garamond"/>
           <w:sz w:val="24"/>
           <w:szCs w:val="24"/>
-          <w:highlight w:val="yellow"/>
         </w:rPr>
         <w:t xml:space="preserve"> – </w:t>
       </w:r>
@@ -201,7 +245,6 @@
           <w:rFonts w:ascii="Garamond" w:hAnsi="Garamond"/>
           <w:sz w:val="24"/>
           <w:szCs w:val="24"/>
-          <w:highlight w:val="yellow"/>
         </w:rPr>
         <w:t>#SIGLA_ESTADO_OUTORGANTE</w:t>
       </w:r>
@@ -210,7 +253,6 @@
           <w:rFonts w:ascii="Garamond" w:hAnsi="Garamond"/>
           <w:sz w:val="24"/>
           <w:szCs w:val="24"/>
-          <w:highlight w:val="yellow"/>
         </w:rPr>
         <w:t>.</w:t>
       </w:r>
@@ -222,6 +264,7 @@
           <w:rFonts w:ascii="Garamond" w:hAnsi="Garamond"/>
           <w:sz w:val="24"/>
           <w:szCs w:val="24"/>
+          <w:u w:val="single"/>
         </w:rPr>
       </w:pPr>
       <w:r>
@@ -257,7 +300,7 @@
           <w:sz w:val="24"/>
           <w:szCs w:val="24"/>
         </w:rPr>
-        <w:t>, inscrita no CNPJ/MF sob o nº 23.220.936/0001-23, inscrita na OAB/TO sob o n. 226, situada na Quadra 304 Norte, Avenida LO 8, Lote 1-A, andar 1, SN, Palmas – TO, CEP 77.006-348, neste ato representado por LEANDRO FREIRE DE SOUZA, brasileiro</w:t>
+        <w:t>, inscrita no CNPJ/MF sob o nº 23.220.936/0001-23, inscrita na OAB/TO sob o n. 226, situada na Quadra 304 Norte, Avenida LO 8, Lote 1-A, andar 1, SN, Palmas – TO, CEP 77.006-348, neste ato representado por LEANDRO FREIRE DE SOUZA, brasileiro, solteiro, advogado, portador da identidade profissional OAB/TO 6.311, OAB/PA 21.770-A, OAB/DF 66.016, OAB/GO 62.283-A,com o mesmo endereço profissional acima</w:t>
       </w:r>
       <w:r>
         <w:rPr>
@@ -265,46 +308,13 @@
           <w:sz w:val="24"/>
           <w:szCs w:val="24"/>
         </w:rPr>
-        <w:t xml:space="preserve">, solteiro, advogado, portador da identidade profissional OAB/TO 6.311, </w:t>
+        <w:t xml:space="preserve"> e </w:t>
       </w:r>
       <w:r>
         <w:rPr>
           <w:rFonts w:ascii="Garamond" w:eastAsia="Arial Unicode MS" w:hAnsi="Garamond"/>
           <w:sz w:val="24"/>
           <w:szCs w:val="24"/>
-        </w:rPr>
-        <w:t>OAB/PA 21.770-A, OAB/DF 66.016, OAB/GO 62.283-A</w:t>
-      </w:r>
-      <w:r>
-        <w:rPr>
-          <w:rFonts w:ascii="Garamond" w:eastAsia="Arial Unicode MS" w:hAnsi="Garamond"/>
-          <w:sz w:val="24"/>
-          <w:szCs w:val="24"/>
-        </w:rPr>
-        <w:t>,</w:t>
-      </w:r>
-      <w:r>
-        <w:rPr>
-          <w:rFonts w:ascii="Garamond" w:eastAsia="Arial Unicode MS" w:hAnsi="Garamond"/>
-          <w:sz w:val="24"/>
-          <w:szCs w:val="24"/>
-        </w:rPr>
-        <w:t>com o mesmo endereço profissional acima</w:t>
-      </w:r>
-      <w:r>
-        <w:rPr>
-          <w:rFonts w:ascii="Garamond" w:eastAsia="Arial Unicode MS" w:hAnsi="Garamond"/>
-          <w:sz w:val="24"/>
-          <w:szCs w:val="24"/>
-        </w:rPr>
-        <w:t xml:space="preserve"> e </w:t>
-      </w:r>
-      <w:r>
-        <w:rPr>
-          <w:rFonts w:ascii="Garamond" w:eastAsia="Arial Unicode MS" w:hAnsi="Garamond"/>
-          <w:sz w:val="24"/>
-          <w:szCs w:val="24"/>
-          <w:highlight w:val="yellow"/>
         </w:rPr>
         <w:t>#ADVOGADO_OAB</w:t>
       </w:r>
@@ -317,16 +327,35 @@
           <w:rFonts w:ascii="Garamond" w:hAnsi="Garamond" w:cs="Arial"/>
           <w:sz w:val="24"/>
           <w:szCs w:val="24"/>
-        </w:rPr>
-      </w:pPr>
-      <w:r>
-        <w:rPr>
-          <w:rFonts w:ascii="Garamond" w:hAnsi="Garamond"/>
-          <w:sz w:val="24"/>
-          <w:szCs w:val="24"/>
           <w:u w:val="single"/>
         </w:rPr>
-        <w:t>PODERES:</w:t>
+      </w:pPr>
+      <w:r>
+        <w:rPr>
+          <w:rFonts w:ascii="Garamond" w:hAnsi="Garamond"/>
+          <w:sz w:val="24"/>
+          <w:szCs w:val="24"/>
+          <w:u w:val="single"/>
+        </w:rPr>
+        <w:t>PODERES</w:t>
+      </w:r>
+      <w:r>
+        <w:rPr>
+          <w:rFonts w:ascii="Garamond" w:hAnsi="Garamond"/>
+          <w:sz w:val="24"/>
+          <w:szCs w:val="24"/>
+          <w:u w:val="single"/>
+        </w:rPr>
+        <w:t xml:space="preserve"> ESPECÍFICOS</w:t>
+      </w:r>
+      <w:r>
+        <w:rPr>
+          <w:rFonts w:ascii="Garamond" w:hAnsi="Garamond"/>
+          <w:sz w:val="24"/>
+          <w:szCs w:val="24"/>
+          <w:u w:val="single"/>
+        </w:rPr>
+        <w:t>:</w:t>
       </w:r>
       <w:r>
         <w:rPr>
@@ -343,7 +372,6 @@
           <w:bCs w:val="0"/>
           <w:sz w:val="24"/>
           <w:szCs w:val="24"/>
-          <w:highlight w:val="yellow"/>
         </w:rPr>
         <w:t>#PODERES</w:t>
       </w:r>
@@ -366,7 +394,7 @@
           <w:szCs w:val="24"/>
           <w:u w:val="single"/>
         </w:rPr>
-        <w:t>PODERES ESPECÍFICOS:</w:t>
+        <w:t>PODERES:</w:t>
       </w:r>
       <w:r>
         <w:rPr>
@@ -434,15 +462,13 @@
           <w:rFonts w:ascii="Garamond" w:hAnsi="Garamond"/>
           <w:sz w:val="24"/>
           <w:szCs w:val="24"/>
-          <w:highlight w:val="yellow"/>
-        </w:rPr>
-      </w:pPr>
-      <w:r>
-        <w:rPr>
-          <w:rFonts w:ascii="Garamond" w:hAnsi="Garamond"/>
-          <w:sz w:val="24"/>
-          <w:szCs w:val="24"/>
-          <w:highlight w:val="yellow"/>
+        </w:rPr>
+      </w:pPr>
+      <w:r>
+        <w:rPr>
+          <w:rFonts w:ascii="Garamond" w:hAnsi="Garamond"/>
+          <w:sz w:val="24"/>
+          <w:szCs w:val="24"/>
         </w:rPr>
         <w:t xml:space="preserve">Palmas – TO, </w:t>
       </w:r>
@@ -451,7 +477,6 @@
           <w:rFonts w:ascii="Garamond" w:hAnsi="Garamond"/>
           <w:sz w:val="24"/>
           <w:szCs w:val="24"/>
-          <w:highlight w:val="yellow"/>
         </w:rPr>
         <w:t>#DATA_AGORA</w:t>
       </w:r>
@@ -460,7 +485,6 @@
           <w:rFonts w:ascii="Garamond" w:hAnsi="Garamond"/>
           <w:sz w:val="24"/>
           <w:szCs w:val="24"/>
-          <w:highlight w:val="yellow"/>
         </w:rPr>
         <w:t>.</w:t>
       </w:r>
@@ -505,7 +529,6 @@
           <w:bCs/>
           <w:sz w:val="24"/>
           <w:szCs w:val="24"/>
-          <w:highlight w:val="yellow"/>
         </w:rPr>
       </w:pPr>
       <w:r>
@@ -515,7 +538,6 @@
           <w:bCs/>
           <w:sz w:val="24"/>
           <w:szCs w:val="24"/>
-          <w:highlight w:val="yellow"/>
         </w:rPr>
         <w:t>#NOME_OUTORGANTE</w:t>
       </w:r>
@@ -570,7 +592,7 @@
 </file>
 
 <file path=word/endnotes.xml><?xml version="1.0" encoding="utf-8"?>
-<w:endnotes xmlns:wpc="http://schemas.microsoft.com/office/word/2010/wordprocessingCanvas" xmlns:cx="http://schemas.microsoft.com/office/drawing/2014/chartex" xmlns:cx1="http://schemas.microsoft.com/office/drawing/2015/9/8/chartex" xmlns:cx2="http://schemas.microsoft.com/office/drawing/2015/10/21/chartex" xmlns:cx3="http://schemas.microsoft.com/office/drawing/2016/5/9/chartex" xmlns:cx4="http://schemas.microsoft.com/office/drawing/2016/5/10/chartex" xmlns:cx5="http://schemas.microsoft.com/office/drawing/2016/5/11/chartex" xmlns:cx6="http://schemas.microsoft.com/office/drawing/2016/5/12/chartex" xmlns:cx7="http://schemas.microsoft.com/office/drawing/2016/5/13/chartex" xmlns:cx8="http://schemas.microsoft.com/office/drawing/2016/5/14/chartex" xmlns:mc="http://schemas.openxmlformats.org/markup-compatibility/2006" xmlns:aink="http://schemas.microsoft.com/office/drawing/2016/ink" xmlns:am3d="http://schemas.microsoft.com/office/drawing/2017/model3d" xmlns:o="urn:schemas-microsoft-com:office:office" xmlns:oel="http://schemas.microsoft.com/office/2019/extlst" xmlns:r="http://schemas.openxmlformats.org/officeDocument/2006/relationships" xmlns:m="http://schemas.openxmlformats.org/officeDocument/2006/math" xmlns:v="urn:schemas-microsoft-com:vml" xmlns:wp14="http://schemas.microsoft.com/office/word/2010/wordprocessingDrawing" xmlns:wp="http://schemas.openxmlformats.org/drawingml/2006/wordprocessingDrawing" xmlns:w10="urn:schemas-microsoft-com:office:word" xmlns:w="http://schemas.openxmlformats.org/wordprocessingml/2006/main" xmlns:w14="http://schemas.microsoft.com/office/word/2010/wordml" xmlns:w15="http://schemas.microsoft.com/office/word/2012/wordml" xmlns:w16cex="http://schemas.microsoft.com/office/word/2018/wordml/cex" xmlns:w16cid="http://schemas.microsoft.com/office/word/2016/wordml/cid" xmlns:w16="http://schemas.microsoft.com/office/word/2018/wordml" xmlns:w16du="http://schemas.microsoft.com/office/word/2023/wordml/word16du" xmlns:w16sdtdh="http://schemas.microsoft.com/office/word/2020/wordml/sdtdatahash" xmlns:w16se="http://schemas.microsoft.com/office/word/2015/wordml/symex" xmlns:wpg="http://schemas.microsoft.com/office/word/2010/wordprocessingGroup" xmlns:wpi="http://schemas.microsoft.com/office/word/2010/wordprocessingInk" xmlns:wne="http://schemas.microsoft.com/office/word/2006/wordml" xmlns:wps="http://schemas.microsoft.com/office/word/2010/wordprocessingShape" mc:Ignorable="w14 w15 w16se w16cid w16 w16cex w16sdtdh w16du wp14">
+<w:endnotes xmlns:wpc="http://schemas.microsoft.com/office/word/2010/wordprocessingCanvas" xmlns:cx="http://schemas.microsoft.com/office/drawing/2014/chartex" xmlns:cx1="http://schemas.microsoft.com/office/drawing/2015/9/8/chartex" xmlns:cx2="http://schemas.microsoft.com/office/drawing/2015/10/21/chartex" xmlns:cx3="http://schemas.microsoft.com/office/drawing/2016/5/9/chartex" xmlns:cx4="http://schemas.microsoft.com/office/drawing/2016/5/10/chartex" xmlns:cx5="http://schemas.microsoft.com/office/drawing/2016/5/11/chartex" xmlns:cx6="http://schemas.microsoft.com/office/drawing/2016/5/12/chartex" xmlns:cx7="http://schemas.microsoft.com/office/drawing/2016/5/13/chartex" xmlns:cx8="http://schemas.microsoft.com/office/drawing/2016/5/14/chartex" xmlns:mc="http://schemas.openxmlformats.org/markup-compatibility/2006" xmlns:aink="http://schemas.microsoft.com/office/drawing/2016/ink" xmlns:am3d="http://schemas.microsoft.com/office/drawing/2017/model3d" xmlns:o="urn:schemas-microsoft-com:office:office" xmlns:oel="http://schemas.microsoft.com/office/2019/extlst" xmlns:r="http://schemas.openxmlformats.org/officeDocument/2006/relationships" xmlns:m="http://schemas.openxmlformats.org/officeDocument/2006/math" xmlns:v="urn:schemas-microsoft-com:vml" xmlns:wp14="http://schemas.microsoft.com/office/word/2010/wordprocessingDrawing" xmlns:wp="http://schemas.openxmlformats.org/drawingml/2006/wordprocessingDrawing" xmlns:w10="urn:schemas-microsoft-com:office:word" xmlns:w="http://schemas.openxmlformats.org/wordprocessingml/2006/main" xmlns:w14="http://schemas.microsoft.com/office/word/2010/wordml" xmlns:w15="http://schemas.microsoft.com/office/word/2012/wordml" xmlns:w16cex="http://schemas.microsoft.com/office/word/2018/wordml/cex" xmlns:w16cid="http://schemas.microsoft.com/office/word/2016/wordml/cid" xmlns:w16="http://schemas.microsoft.com/office/word/2018/wordml" xmlns:w16du="http://schemas.microsoft.com/office/word/2023/wordml/word16du" xmlns:w16sdtdh="http://schemas.microsoft.com/office/word/2020/wordml/sdtdatahash" xmlns:w16sdtfl="http://schemas.microsoft.com/office/word/2024/wordml/sdtformatlock" xmlns:w16se="http://schemas.microsoft.com/office/word/2015/wordml/symex" xmlns:wpg="http://schemas.microsoft.com/office/word/2010/wordprocessingGroup" xmlns:wpi="http://schemas.microsoft.com/office/word/2010/wordprocessingInk" xmlns:wne="http://schemas.microsoft.com/office/word/2006/wordml" xmlns:wps="http://schemas.microsoft.com/office/word/2010/wordprocessingShape" mc:Ignorable="w14 w15 w16se w16cid w16 w16cex w16sdtdh w16sdtfl w16du wp14">
   <w:endnote w:type="separator" w:id="-1">
     <w:p>
       <w:pPr>
@@ -595,7 +617,7 @@
 </file>
 
 <file path=word/footnotes.xml><?xml version="1.0" encoding="utf-8"?>
-<w:footnotes xmlns:wpc="http://schemas.microsoft.com/office/word/2010/wordprocessingCanvas" xmlns:cx="http://schemas.microsoft.com/office/drawing/2014/chartex" xmlns:cx1="http://schemas.microsoft.com/office/drawing/2015/9/8/chartex" xmlns:cx2="http://schemas.microsoft.com/office/drawing/2015/10/21/chartex" xmlns:cx3="http://schemas.microsoft.com/office/drawing/2016/5/9/chartex" xmlns:cx4="http://schemas.microsoft.com/office/drawing/2016/5/10/chartex" xmlns:cx5="http://schemas.microsoft.com/office/drawing/2016/5/11/chartex" xmlns:cx6="http://schemas.microsoft.com/office/drawing/2016/5/12/chartex" xmlns:cx7="http://schemas.microsoft.com/office/drawing/2016/5/13/chartex" xmlns:cx8="http://schemas.microsoft.com/office/drawing/2016/5/14/chartex" xmlns:mc="http://schemas.openxmlformats.org/markup-compatibility/2006" xmlns:aink="http://schemas.microsoft.com/office/drawing/2016/ink" xmlns:am3d="http://schemas.microsoft.com/office/drawing/2017/model3d" xmlns:o="urn:schemas-microsoft-com:office:office" xmlns:oel="http://schemas.microsoft.com/office/2019/extlst" xmlns:r="http://schemas.openxmlformats.org/officeDocument/2006/relationships" xmlns:m="http://schemas.openxmlformats.org/officeDocument/2006/math" xmlns:v="urn:schemas-microsoft-com:vml" xmlns:wp14="http://schemas.microsoft.com/office/word/2010/wordprocessingDrawing" xmlns:wp="http://schemas.openxmlformats.org/drawingml/2006/wordprocessingDrawing" xmlns:w10="urn:schemas-microsoft-com:office:word" xmlns:w="http://schemas.openxmlformats.org/wordprocessingml/2006/main" xmlns:w14="http://schemas.microsoft.com/office/word/2010/wordml" xmlns:w15="http://schemas.microsoft.com/office/word/2012/wordml" xmlns:w16cex="http://schemas.microsoft.com/office/word/2018/wordml/cex" xmlns:w16cid="http://schemas.microsoft.com/office/word/2016/wordml/cid" xmlns:w16="http://schemas.microsoft.com/office/word/2018/wordml" xmlns:w16du="http://schemas.microsoft.com/office/word/2023/wordml/word16du" xmlns:w16sdtdh="http://schemas.microsoft.com/office/word/2020/wordml/sdtdatahash" xmlns:w16se="http://schemas.microsoft.com/office/word/2015/wordml/symex" xmlns:wpg="http://schemas.microsoft.com/office/word/2010/wordprocessingGroup" xmlns:wpi="http://schemas.microsoft.com/office/word/2010/wordprocessingInk" xmlns:wne="http://schemas.microsoft.com/office/word/2006/wordml" xmlns:wps="http://schemas.microsoft.com/office/word/2010/wordprocessingShape" mc:Ignorable="w14 w15 w16se w16cid w16 w16cex w16sdtdh w16du wp14">
+<w:footnotes xmlns:wpc="http://schemas.microsoft.com/office/word/2010/wordprocessingCanvas" xmlns:cx="http://schemas.microsoft.com/office/drawing/2014/chartex" xmlns:cx1="http://schemas.microsoft.com/office/drawing/2015/9/8/chartex" xmlns:cx2="http://schemas.microsoft.com/office/drawing/2015/10/21/chartex" xmlns:cx3="http://schemas.microsoft.com/office/drawing/2016/5/9/chartex" xmlns:cx4="http://schemas.microsoft.com/office/drawing/2016/5/10/chartex" xmlns:cx5="http://schemas.microsoft.com/office/drawing/2016/5/11/chartex" xmlns:cx6="http://schemas.microsoft.com/office/drawing/2016/5/12/chartex" xmlns:cx7="http://schemas.microsoft.com/office/drawing/2016/5/13/chartex" xmlns:cx8="http://schemas.microsoft.com/office/drawing/2016/5/14/chartex" xmlns:mc="http://schemas.openxmlformats.org/markup-compatibility/2006" xmlns:aink="http://schemas.microsoft.com/office/drawing/2016/ink" xmlns:am3d="http://schemas.microsoft.com/office/drawing/2017/model3d" xmlns:o="urn:schemas-microsoft-com:office:office" xmlns:oel="http://schemas.microsoft.com/office/2019/extlst" xmlns:r="http://schemas.openxmlformats.org/officeDocument/2006/relationships" xmlns:m="http://schemas.openxmlformats.org/officeDocument/2006/math" xmlns:v="urn:schemas-microsoft-com:vml" xmlns:wp14="http://schemas.microsoft.com/office/word/2010/wordprocessingDrawing" xmlns:wp="http://schemas.openxmlformats.org/drawingml/2006/wordprocessingDrawing" xmlns:w10="urn:schemas-microsoft-com:office:word" xmlns:w="http://schemas.openxmlformats.org/wordprocessingml/2006/main" xmlns:w14="http://schemas.microsoft.com/office/word/2010/wordml" xmlns:w15="http://schemas.microsoft.com/office/word/2012/wordml" xmlns:w16cex="http://schemas.microsoft.com/office/word/2018/wordml/cex" xmlns:w16cid="http://schemas.microsoft.com/office/word/2016/wordml/cid" xmlns:w16="http://schemas.microsoft.com/office/word/2018/wordml" xmlns:w16du="http://schemas.microsoft.com/office/word/2023/wordml/word16du" xmlns:w16sdtdh="http://schemas.microsoft.com/office/word/2020/wordml/sdtdatahash" xmlns:w16sdtfl="http://schemas.microsoft.com/office/word/2024/wordml/sdtformatlock" xmlns:w16se="http://schemas.microsoft.com/office/word/2015/wordml/symex" xmlns:wpg="http://schemas.microsoft.com/office/word/2010/wordprocessingGroup" xmlns:wpi="http://schemas.microsoft.com/office/word/2010/wordprocessingInk" xmlns:wne="http://schemas.microsoft.com/office/word/2006/wordml" xmlns:wps="http://schemas.microsoft.com/office/word/2010/wordprocessingShape" mc:Ignorable="w14 w15 w16se w16cid w16 w16cex w16sdtdh w16sdtfl w16du wp14">
   <w:footnote w:type="separator" w:id="-1">
     <w:p>
       <w:pPr>
@@ -620,7 +642,7 @@
 </file>
 
 <file path=word/header1.xml><?xml version="1.0" encoding="utf-8"?>
-<w:hdr xmlns:wpc="http://schemas.microsoft.com/office/word/2010/wordprocessingCanvas" xmlns:cx="http://schemas.microsoft.com/office/drawing/2014/chartex" xmlns:cx1="http://schemas.microsoft.com/office/drawing/2015/9/8/chartex" xmlns:cx2="http://schemas.microsoft.com/office/drawing/2015/10/21/chartex" xmlns:cx3="http://schemas.microsoft.com/office/drawing/2016/5/9/chartex" xmlns:cx4="http://schemas.microsoft.com/office/drawing/2016/5/10/chartex" xmlns:cx5="http://schemas.microsoft.com/office/drawing/2016/5/11/chartex" xmlns:cx6="http://schemas.microsoft.com/office/drawing/2016/5/12/chartex" xmlns:cx7="http://schemas.microsoft.com/office/drawing/2016/5/13/chartex" xmlns:cx8="http://schemas.microsoft.com/office/drawing/2016/5/14/chartex" xmlns:mc="http://schemas.openxmlformats.org/markup-compatibility/2006" xmlns:aink="http://schemas.microsoft.com/office/drawing/2016/ink" xmlns:am3d="http://schemas.microsoft.com/office/drawing/2017/model3d" xmlns:o="urn:schemas-microsoft-com:office:office" xmlns:oel="http://schemas.microsoft.com/office/2019/extlst" xmlns:r="http://schemas.openxmlformats.org/officeDocument/2006/relationships" xmlns:m="http://schemas.openxmlformats.org/officeDocument/2006/math" xmlns:v="urn:schemas-microsoft-com:vml" xmlns:wp14="http://schemas.microsoft.com/office/word/2010/wordprocessingDrawing" xmlns:wp="http://schemas.openxmlformats.org/drawingml/2006/wordprocessingDrawing" xmlns:w10="urn:schemas-microsoft-com:office:word" xmlns:w="http://schemas.openxmlformats.org/wordprocessingml/2006/main" xmlns:w14="http://schemas.microsoft.com/office/word/2010/wordml" xmlns:w15="http://schemas.microsoft.com/office/word/2012/wordml" xmlns:w16cex="http://schemas.microsoft.com/office/word/2018/wordml/cex" xmlns:w16cid="http://schemas.microsoft.com/office/word/2016/wordml/cid" xmlns:w16="http://schemas.microsoft.com/office/word/2018/wordml" xmlns:w16du="http://schemas.microsoft.com/office/word/2023/wordml/word16du" xmlns:w16sdtdh="http://schemas.microsoft.com/office/word/2020/wordml/sdtdatahash" xmlns:w16se="http://schemas.microsoft.com/office/word/2015/wordml/symex" xmlns:wpg="http://schemas.microsoft.com/office/word/2010/wordprocessingGroup" xmlns:wpi="http://schemas.microsoft.com/office/word/2010/wordprocessingInk" xmlns:wne="http://schemas.microsoft.com/office/word/2006/wordml" xmlns:wps="http://schemas.microsoft.com/office/word/2010/wordprocessingShape" mc:Ignorable="w14 w15 w16se w16cid w16 w16cex w16sdtdh w16du wp14">
+<w:hdr xmlns:wpc="http://schemas.microsoft.com/office/word/2010/wordprocessingCanvas" xmlns:cx="http://schemas.microsoft.com/office/drawing/2014/chartex" xmlns:cx1="http://schemas.microsoft.com/office/drawing/2015/9/8/chartex" xmlns:cx2="http://schemas.microsoft.com/office/drawing/2015/10/21/chartex" xmlns:cx3="http://schemas.microsoft.com/office/drawing/2016/5/9/chartex" xmlns:cx4="http://schemas.microsoft.com/office/drawing/2016/5/10/chartex" xmlns:cx5="http://schemas.microsoft.com/office/drawing/2016/5/11/chartex" xmlns:cx6="http://schemas.microsoft.com/office/drawing/2016/5/12/chartex" xmlns:cx7="http://schemas.microsoft.com/office/drawing/2016/5/13/chartex" xmlns:cx8="http://schemas.microsoft.com/office/drawing/2016/5/14/chartex" xmlns:mc="http://schemas.openxmlformats.org/markup-compatibility/2006" xmlns:aink="http://schemas.microsoft.com/office/drawing/2016/ink" xmlns:am3d="http://schemas.microsoft.com/office/drawing/2017/model3d" xmlns:o="urn:schemas-microsoft-com:office:office" xmlns:oel="http://schemas.microsoft.com/office/2019/extlst" xmlns:r="http://schemas.openxmlformats.org/officeDocument/2006/relationships" xmlns:m="http://schemas.openxmlformats.org/officeDocument/2006/math" xmlns:v="urn:schemas-microsoft-com:vml" xmlns:wp14="http://schemas.microsoft.com/office/word/2010/wordprocessingDrawing" xmlns:wp="http://schemas.openxmlformats.org/drawingml/2006/wordprocessingDrawing" xmlns:w10="urn:schemas-microsoft-com:office:word" xmlns:w="http://schemas.openxmlformats.org/wordprocessingml/2006/main" xmlns:w14="http://schemas.microsoft.com/office/word/2010/wordml" xmlns:w15="http://schemas.microsoft.com/office/word/2012/wordml" xmlns:w16cex="http://schemas.microsoft.com/office/word/2018/wordml/cex" xmlns:w16cid="http://schemas.microsoft.com/office/word/2016/wordml/cid" xmlns:w16="http://schemas.microsoft.com/office/word/2018/wordml" xmlns:w16du="http://schemas.microsoft.com/office/word/2023/wordml/word16du" xmlns:w16sdtdh="http://schemas.microsoft.com/office/word/2020/wordml/sdtdatahash" xmlns:w16sdtfl="http://schemas.microsoft.com/office/word/2024/wordml/sdtformatlock" xmlns:w16se="http://schemas.microsoft.com/office/word/2015/wordml/symex" xmlns:wpg="http://schemas.microsoft.com/office/word/2010/wordprocessingGroup" xmlns:wpi="http://schemas.microsoft.com/office/word/2010/wordprocessingInk" xmlns:wne="http://schemas.microsoft.com/office/word/2006/wordml" xmlns:wps="http://schemas.microsoft.com/office/word/2010/wordprocessingShape" mc:Ignorable="w14 w15 w16se w16cid w16 w16cex w16sdtdh w16sdtfl w16du wp14">
   <w:p>
     <w:pPr>
       <w:pStyle w:val="Cabealho"/>
@@ -696,7 +718,7 @@
 </file>
 
 <file path=word/styles.xml><?xml version="1.0" encoding="utf-8"?>
-<w:styles xmlns:mc="http://schemas.openxmlformats.org/markup-compatibility/2006" xmlns:r="http://schemas.openxmlformats.org/officeDocument/2006/relationships" xmlns:w="http://schemas.openxmlformats.org/wordprocessingml/2006/main" xmlns:w14="http://schemas.microsoft.com/office/word/2010/wordml" xmlns:w15="http://schemas.microsoft.com/office/word/2012/wordml" xmlns:w16cex="http://schemas.microsoft.com/office/word/2018/wordml/cex" xmlns:w16cid="http://schemas.microsoft.com/office/word/2016/wordml/cid" xmlns:w16="http://schemas.microsoft.com/office/word/2018/wordml" xmlns:w16du="http://schemas.microsoft.com/office/word/2023/wordml/word16du" xmlns:w16sdtdh="http://schemas.microsoft.com/office/word/2020/wordml/sdtdatahash" xmlns:w16se="http://schemas.microsoft.com/office/word/2015/wordml/symex" mc:Ignorable="w14 w15 w16se w16cid w16 w16cex w16sdtdh w16du">
+<w:styles xmlns:mc="http://schemas.openxmlformats.org/markup-compatibility/2006" xmlns:r="http://schemas.openxmlformats.org/officeDocument/2006/relationships" xmlns:w="http://schemas.openxmlformats.org/wordprocessingml/2006/main" xmlns:w14="http://schemas.microsoft.com/office/word/2010/wordml" xmlns:w15="http://schemas.microsoft.com/office/word/2012/wordml" xmlns:w16cex="http://schemas.microsoft.com/office/word/2018/wordml/cex" xmlns:w16cid="http://schemas.microsoft.com/office/word/2016/wordml/cid" xmlns:w16="http://schemas.microsoft.com/office/word/2018/wordml" xmlns:w16du="http://schemas.microsoft.com/office/word/2023/wordml/word16du" xmlns:w16sdtdh="http://schemas.microsoft.com/office/word/2020/wordml/sdtdatahash" xmlns:w16sdtfl="http://schemas.microsoft.com/office/word/2024/wordml/sdtformatlock" xmlns:w16se="http://schemas.microsoft.com/office/word/2015/wordml/symex" mc:Ignorable="w14 w15 w16se w16cid w16 w16cex w16sdtdh w16sdtfl w16du">
   <w:docDefaults>
     <w:rPrDefault>
       <w:rPr>

</xml_diff>

<commit_message>
correcao de procuracao e arquivo
</commit_message>
<xml_diff>
--- a/11_PROCURACAO_TESTE.docx
+++ b/11_PROCURACAO_TESTE.docx
@@ -238,23 +238,23 @@
           <w:sz w:val="24"/>
           <w:szCs w:val="24"/>
         </w:rPr>
-        <w:t>no endereço: #ENDERE</w:t>
-      </w:r>
-      <w:r>
-        <w:rPr>
-          <w:rFonts w:ascii="Garamond" w:hAnsi="Garamond"/>
-          <w:sz w:val="24"/>
-          <w:szCs w:val="24"/>
-        </w:rPr>
-        <w:t>C</w:t>
-      </w:r>
-      <w:r>
-        <w:rPr>
-          <w:rFonts w:ascii="Garamond" w:hAnsi="Garamond"/>
-          <w:sz w:val="24"/>
-          <w:szCs w:val="24"/>
-        </w:rPr>
-        <w:t xml:space="preserve">O #CEP </w:t>
+        <w:t xml:space="preserve">no endereço: </w:t>
+      </w:r>
+      <w:r>
+        <w:rPr>
+          <w:rFonts w:ascii="Garamond" w:hAnsi="Garamond"/>
+          <w:sz w:val="24"/>
+          <w:szCs w:val="24"/>
+        </w:rPr>
+        <w:t>#ENDERECO</w:t>
+      </w:r>
+      <w:r>
+        <w:rPr>
+          <w:rFonts w:ascii="Garamond" w:hAnsi="Garamond"/>
+          <w:sz w:val="24"/>
+          <w:szCs w:val="24"/>
+        </w:rPr>
+        <w:t xml:space="preserve"> #CEP </w:t>
       </w:r>
       <w:r>
         <w:rPr>

</xml_diff>